<commit_message>
Final changes with datadriven
</commit_message>
<xml_diff>
--- a/Guide for Rest Api Automation 2022.docx
+++ b/Guide for Rest Api Automation 2022.docx
@@ -48564,8 +48564,14 @@
           <w:ilvl w:val="0"/>
           <w:numId w:val="1"/>
         </w:numPr>
-      </w:pPr>
-      <w:r>
+        <w:rPr>
+          <w:color w:val="auto"/>
+        </w:rPr>
+      </w:pPr>
+      <w:r>
+        <w:rPr>
+          <w:color w:val="auto"/>
+        </w:rPr>
         <w:lastRenderedPageBreak/>
         <w:t>Request and Response Spec Builders:</w:t>
       </w:r>
@@ -48585,32 +48591,1348 @@
       <w:r>
         <w:rPr>
           <w:rFonts w:ascii="Consolas" w:hAnsi="Consolas" w:cs="Consolas"/>
-          <w:color w:val="D9E8F7"/>
-          <w:sz w:val="24"/>
-          <w:szCs w:val="24"/>
-        </w:rPr>
-        <w:tab/>
-      </w:r>
-      <w:r>
-        <w:rPr>
-          <w:rFonts w:ascii="Consolas" w:hAnsi="Consolas" w:cs="Consolas"/>
-          <w:color w:val="F9FAF4"/>
-          <w:sz w:val="24"/>
-          <w:szCs w:val="24"/>
-        </w:rPr>
+          <w:sz w:val="24"/>
+          <w:szCs w:val="24"/>
+        </w:rPr>
+        <w:tab/>
+      </w:r>
+    </w:p>
+    <w:p>
+      <w:pPr>
+        <w:rPr>
+          <w:rFonts w:ascii="Consolas" w:hAnsi="Consolas" w:cs="Consolas"/>
+          <w:b/>
+          <w:sz w:val="24"/>
+          <w:szCs w:val="24"/>
+        </w:rPr>
+      </w:pPr>
+      <w:r>
+        <w:rPr>
+          <w:rFonts w:ascii="Consolas" w:hAnsi="Consolas" w:cs="Consolas"/>
+          <w:b/>
+          <w:sz w:val="24"/>
+          <w:szCs w:val="24"/>
+        </w:rPr>
+        <w:t>SpecBuilderTest.java</w:t>
+      </w:r>
+    </w:p>
+    <w:p>
+      <w:pPr>
+        <w:autoSpaceDE w:val="0"/>
+        <w:autoSpaceDN w:val="0"/>
+        <w:adjustRightInd w:val="0"/>
+        <w:spacing w:after="0" w:line="240" w:lineRule="auto"/>
+        <w:rPr>
+          <w:rFonts w:ascii="Consolas" w:hAnsi="Consolas" w:cs="Consolas"/>
+          <w:sz w:val="24"/>
+          <w:szCs w:val="24"/>
+        </w:rPr>
+      </w:pPr>
+      <w:r>
+        <w:rPr>
+          <w:rFonts w:ascii="Consolas" w:hAnsi="Consolas" w:cs="Consolas"/>
+          <w:sz w:val="24"/>
+          <w:szCs w:val="24"/>
+        </w:rPr>
+        <w:t>package restapiautomation;</w:t>
+      </w:r>
+    </w:p>
+    <w:p>
+      <w:pPr>
+        <w:autoSpaceDE w:val="0"/>
+        <w:autoSpaceDN w:val="0"/>
+        <w:adjustRightInd w:val="0"/>
+        <w:spacing w:after="0" w:line="240" w:lineRule="auto"/>
+        <w:rPr>
+          <w:rFonts w:ascii="Consolas" w:hAnsi="Consolas" w:cs="Consolas"/>
+          <w:sz w:val="24"/>
+          <w:szCs w:val="24"/>
+        </w:rPr>
+      </w:pPr>
+    </w:p>
+    <w:p>
+      <w:pPr>
+        <w:autoSpaceDE w:val="0"/>
+        <w:autoSpaceDN w:val="0"/>
+        <w:adjustRightInd w:val="0"/>
+        <w:spacing w:after="0" w:line="240" w:lineRule="auto"/>
+        <w:rPr>
+          <w:rFonts w:ascii="Consolas" w:hAnsi="Consolas" w:cs="Consolas"/>
+          <w:sz w:val="24"/>
+          <w:szCs w:val="24"/>
+        </w:rPr>
+      </w:pPr>
+      <w:r>
+        <w:rPr>
+          <w:rFonts w:ascii="Consolas" w:hAnsi="Consolas" w:cs="Consolas"/>
+          <w:sz w:val="24"/>
+          <w:szCs w:val="24"/>
+        </w:rPr>
+        <w:t>import io.restassured.RestAssured;</w:t>
+      </w:r>
+    </w:p>
+    <w:p>
+      <w:pPr>
+        <w:autoSpaceDE w:val="0"/>
+        <w:autoSpaceDN w:val="0"/>
+        <w:adjustRightInd w:val="0"/>
+        <w:spacing w:after="0" w:line="240" w:lineRule="auto"/>
+        <w:rPr>
+          <w:rFonts w:ascii="Consolas" w:hAnsi="Consolas" w:cs="Consolas"/>
+          <w:sz w:val="24"/>
+          <w:szCs w:val="24"/>
+        </w:rPr>
+      </w:pPr>
+      <w:r>
+        <w:rPr>
+          <w:rFonts w:ascii="Consolas" w:hAnsi="Consolas" w:cs="Consolas"/>
+          <w:sz w:val="24"/>
+          <w:szCs w:val="24"/>
+        </w:rPr>
+        <w:t>import io.restassured.builder.RequestSpecBuilder;</w:t>
+      </w:r>
+    </w:p>
+    <w:p>
+      <w:pPr>
+        <w:autoSpaceDE w:val="0"/>
+        <w:autoSpaceDN w:val="0"/>
+        <w:adjustRightInd w:val="0"/>
+        <w:spacing w:after="0" w:line="240" w:lineRule="auto"/>
+        <w:rPr>
+          <w:rFonts w:ascii="Consolas" w:hAnsi="Consolas" w:cs="Consolas"/>
+          <w:sz w:val="24"/>
+          <w:szCs w:val="24"/>
+        </w:rPr>
+      </w:pPr>
+      <w:r>
+        <w:rPr>
+          <w:rFonts w:ascii="Consolas" w:hAnsi="Consolas" w:cs="Consolas"/>
+          <w:sz w:val="24"/>
+          <w:szCs w:val="24"/>
+        </w:rPr>
+        <w:t>import io.restassured.builder.ResponseSpecBuilder;</w:t>
+      </w:r>
+    </w:p>
+    <w:p>
+      <w:pPr>
+        <w:autoSpaceDE w:val="0"/>
+        <w:autoSpaceDN w:val="0"/>
+        <w:adjustRightInd w:val="0"/>
+        <w:spacing w:after="0" w:line="240" w:lineRule="auto"/>
+        <w:rPr>
+          <w:rFonts w:ascii="Consolas" w:hAnsi="Consolas" w:cs="Consolas"/>
+          <w:sz w:val="24"/>
+          <w:szCs w:val="24"/>
+        </w:rPr>
+      </w:pPr>
+      <w:r>
+        <w:rPr>
+          <w:rFonts w:ascii="Consolas" w:hAnsi="Consolas" w:cs="Consolas"/>
+          <w:sz w:val="24"/>
+          <w:szCs w:val="24"/>
+        </w:rPr>
+        <w:t>import io.restassured.http.ContentType;</w:t>
+      </w:r>
+    </w:p>
+    <w:p>
+      <w:pPr>
+        <w:autoSpaceDE w:val="0"/>
+        <w:autoSpaceDN w:val="0"/>
+        <w:adjustRightInd w:val="0"/>
+        <w:spacing w:after="0" w:line="240" w:lineRule="auto"/>
+        <w:rPr>
+          <w:rFonts w:ascii="Consolas" w:hAnsi="Consolas" w:cs="Consolas"/>
+          <w:sz w:val="24"/>
+          <w:szCs w:val="24"/>
+        </w:rPr>
+      </w:pPr>
+      <w:r>
+        <w:rPr>
+          <w:rFonts w:ascii="Consolas" w:hAnsi="Consolas" w:cs="Consolas"/>
+          <w:sz w:val="24"/>
+          <w:szCs w:val="24"/>
+        </w:rPr>
+        <w:t>import io.restassured.response.Response;</w:t>
+      </w:r>
+    </w:p>
+    <w:p>
+      <w:pPr>
+        <w:autoSpaceDE w:val="0"/>
+        <w:autoSpaceDN w:val="0"/>
+        <w:adjustRightInd w:val="0"/>
+        <w:spacing w:after="0" w:line="240" w:lineRule="auto"/>
+        <w:rPr>
+          <w:rFonts w:ascii="Consolas" w:hAnsi="Consolas" w:cs="Consolas"/>
+          <w:sz w:val="24"/>
+          <w:szCs w:val="24"/>
+        </w:rPr>
+      </w:pPr>
+      <w:r>
+        <w:rPr>
+          <w:rFonts w:ascii="Consolas" w:hAnsi="Consolas" w:cs="Consolas"/>
+          <w:sz w:val="24"/>
+          <w:szCs w:val="24"/>
+        </w:rPr>
+        <w:t>import io.restassured.specification.RequestSpecification;</w:t>
+      </w:r>
+    </w:p>
+    <w:p>
+      <w:pPr>
+        <w:autoSpaceDE w:val="0"/>
+        <w:autoSpaceDN w:val="0"/>
+        <w:adjustRightInd w:val="0"/>
+        <w:spacing w:after="0" w:line="240" w:lineRule="auto"/>
+        <w:rPr>
+          <w:rFonts w:ascii="Consolas" w:hAnsi="Consolas" w:cs="Consolas"/>
+          <w:sz w:val="24"/>
+          <w:szCs w:val="24"/>
+        </w:rPr>
+      </w:pPr>
+      <w:r>
+        <w:rPr>
+          <w:rFonts w:ascii="Consolas" w:hAnsi="Consolas" w:cs="Consolas"/>
+          <w:sz w:val="24"/>
+          <w:szCs w:val="24"/>
+        </w:rPr>
+        <w:t>import io.restassured.specification.ResponseSpecification;</w:t>
+      </w:r>
+    </w:p>
+    <w:p>
+      <w:pPr>
+        <w:autoSpaceDE w:val="0"/>
+        <w:autoSpaceDN w:val="0"/>
+        <w:adjustRightInd w:val="0"/>
+        <w:spacing w:after="0" w:line="240" w:lineRule="auto"/>
+        <w:rPr>
+          <w:rFonts w:ascii="Consolas" w:hAnsi="Consolas" w:cs="Consolas"/>
+          <w:sz w:val="24"/>
+          <w:szCs w:val="24"/>
+        </w:rPr>
+      </w:pPr>
+      <w:r>
+        <w:rPr>
+          <w:rFonts w:ascii="Consolas" w:hAnsi="Consolas" w:cs="Consolas"/>
+          <w:sz w:val="24"/>
+          <w:szCs w:val="24"/>
+        </w:rPr>
+        <w:t>import pojo.AddPlace;</w:t>
+      </w:r>
+    </w:p>
+    <w:p>
+      <w:pPr>
+        <w:autoSpaceDE w:val="0"/>
+        <w:autoSpaceDN w:val="0"/>
+        <w:adjustRightInd w:val="0"/>
+        <w:spacing w:after="0" w:line="240" w:lineRule="auto"/>
+        <w:rPr>
+          <w:rFonts w:ascii="Consolas" w:hAnsi="Consolas" w:cs="Consolas"/>
+          <w:sz w:val="24"/>
+          <w:szCs w:val="24"/>
+        </w:rPr>
+      </w:pPr>
+      <w:r>
+        <w:rPr>
+          <w:rFonts w:ascii="Consolas" w:hAnsi="Consolas" w:cs="Consolas"/>
+          <w:sz w:val="24"/>
+          <w:szCs w:val="24"/>
+        </w:rPr>
+        <w:t>import pojo.Location;</w:t>
+      </w:r>
+    </w:p>
+    <w:p>
+      <w:pPr>
+        <w:autoSpaceDE w:val="0"/>
+        <w:autoSpaceDN w:val="0"/>
+        <w:adjustRightInd w:val="0"/>
+        <w:spacing w:after="0" w:line="240" w:lineRule="auto"/>
+        <w:rPr>
+          <w:rFonts w:ascii="Consolas" w:hAnsi="Consolas" w:cs="Consolas"/>
+          <w:sz w:val="24"/>
+          <w:szCs w:val="24"/>
+        </w:rPr>
+      </w:pPr>
+    </w:p>
+    <w:p>
+      <w:pPr>
+        <w:autoSpaceDE w:val="0"/>
+        <w:autoSpaceDN w:val="0"/>
+        <w:adjustRightInd w:val="0"/>
+        <w:spacing w:after="0" w:line="240" w:lineRule="auto"/>
+        <w:rPr>
+          <w:rFonts w:ascii="Consolas" w:hAnsi="Consolas" w:cs="Consolas"/>
+          <w:sz w:val="24"/>
+          <w:szCs w:val="24"/>
+        </w:rPr>
+      </w:pPr>
+      <w:r>
+        <w:rPr>
+          <w:rFonts w:ascii="Consolas" w:hAnsi="Consolas" w:cs="Consolas"/>
+          <w:sz w:val="24"/>
+          <w:szCs w:val="24"/>
+        </w:rPr>
+        <w:t>import static io.restassured.RestAssured.</w:t>
+      </w:r>
+      <w:r>
+        <w:rPr>
+          <w:rFonts w:ascii="Consolas" w:hAnsi="Consolas" w:cs="Consolas"/>
+          <w:i/>
+          <w:iCs/>
+          <w:sz w:val="24"/>
+          <w:szCs w:val="24"/>
+        </w:rPr>
+        <w:t>given</w:t>
+      </w:r>
+      <w:r>
+        <w:rPr>
+          <w:rFonts w:ascii="Consolas" w:hAnsi="Consolas" w:cs="Consolas"/>
+          <w:sz w:val="24"/>
+          <w:szCs w:val="24"/>
+        </w:rPr>
+        <w:t>;</w:t>
+      </w:r>
+    </w:p>
+    <w:p>
+      <w:pPr>
+        <w:autoSpaceDE w:val="0"/>
+        <w:autoSpaceDN w:val="0"/>
+        <w:adjustRightInd w:val="0"/>
+        <w:spacing w:after="0" w:line="240" w:lineRule="auto"/>
+        <w:rPr>
+          <w:rFonts w:ascii="Consolas" w:hAnsi="Consolas" w:cs="Consolas"/>
+          <w:sz w:val="24"/>
+          <w:szCs w:val="24"/>
+        </w:rPr>
+      </w:pPr>
+    </w:p>
+    <w:p>
+      <w:pPr>
+        <w:autoSpaceDE w:val="0"/>
+        <w:autoSpaceDN w:val="0"/>
+        <w:adjustRightInd w:val="0"/>
+        <w:spacing w:after="0" w:line="240" w:lineRule="auto"/>
+        <w:rPr>
+          <w:rFonts w:ascii="Consolas" w:hAnsi="Consolas" w:cs="Consolas"/>
+          <w:sz w:val="24"/>
+          <w:szCs w:val="24"/>
+        </w:rPr>
+      </w:pPr>
+      <w:r>
+        <w:rPr>
+          <w:rFonts w:ascii="Consolas" w:hAnsi="Consolas" w:cs="Consolas"/>
+          <w:sz w:val="24"/>
+          <w:szCs w:val="24"/>
+        </w:rPr>
+        <w:t>import java.util.ArrayList;</w:t>
+      </w:r>
+    </w:p>
+    <w:p>
+      <w:pPr>
+        <w:autoSpaceDE w:val="0"/>
+        <w:autoSpaceDN w:val="0"/>
+        <w:adjustRightInd w:val="0"/>
+        <w:spacing w:after="0" w:line="240" w:lineRule="auto"/>
+        <w:rPr>
+          <w:rFonts w:ascii="Consolas" w:hAnsi="Consolas" w:cs="Consolas"/>
+          <w:sz w:val="24"/>
+          <w:szCs w:val="24"/>
+        </w:rPr>
+      </w:pPr>
+      <w:r>
+        <w:rPr>
+          <w:rFonts w:ascii="Consolas" w:hAnsi="Consolas" w:cs="Consolas"/>
+          <w:sz w:val="24"/>
+          <w:szCs w:val="24"/>
+        </w:rPr>
+        <w:t>import java.util.List;</w:t>
+      </w:r>
+    </w:p>
+    <w:p>
+      <w:pPr>
+        <w:autoSpaceDE w:val="0"/>
+        <w:autoSpaceDN w:val="0"/>
+        <w:adjustRightInd w:val="0"/>
+        <w:spacing w:after="0" w:line="240" w:lineRule="auto"/>
+        <w:rPr>
+          <w:rFonts w:ascii="Consolas" w:hAnsi="Consolas" w:cs="Consolas"/>
+          <w:sz w:val="24"/>
+          <w:szCs w:val="24"/>
+        </w:rPr>
+      </w:pPr>
+    </w:p>
+    <w:p>
+      <w:pPr>
+        <w:autoSpaceDE w:val="0"/>
+        <w:autoSpaceDN w:val="0"/>
+        <w:adjustRightInd w:val="0"/>
+        <w:spacing w:after="0" w:line="240" w:lineRule="auto"/>
+        <w:rPr>
+          <w:rFonts w:ascii="Consolas" w:hAnsi="Consolas" w:cs="Consolas"/>
+          <w:sz w:val="24"/>
+          <w:szCs w:val="24"/>
+        </w:rPr>
+      </w:pPr>
+      <w:r>
+        <w:rPr>
+          <w:rFonts w:ascii="Consolas" w:hAnsi="Consolas" w:cs="Consolas"/>
+          <w:sz w:val="24"/>
+          <w:szCs w:val="24"/>
+        </w:rPr>
+        <w:t>public class SpecBuilderTest {</w:t>
+      </w:r>
+    </w:p>
+    <w:p>
+      <w:pPr>
+        <w:autoSpaceDE w:val="0"/>
+        <w:autoSpaceDN w:val="0"/>
+        <w:adjustRightInd w:val="0"/>
+        <w:spacing w:after="0" w:line="240" w:lineRule="auto"/>
+        <w:rPr>
+          <w:rFonts w:ascii="Consolas" w:hAnsi="Consolas" w:cs="Consolas"/>
+          <w:sz w:val="24"/>
+          <w:szCs w:val="24"/>
+        </w:rPr>
+      </w:pPr>
+    </w:p>
+    <w:p>
+      <w:pPr>
+        <w:autoSpaceDE w:val="0"/>
+        <w:autoSpaceDN w:val="0"/>
+        <w:adjustRightInd w:val="0"/>
+        <w:spacing w:after="0" w:line="240" w:lineRule="auto"/>
+        <w:rPr>
+          <w:rFonts w:ascii="Consolas" w:hAnsi="Consolas" w:cs="Consolas"/>
+          <w:sz w:val="24"/>
+          <w:szCs w:val="24"/>
+        </w:rPr>
+      </w:pPr>
+      <w:r>
+        <w:rPr>
+          <w:rFonts w:ascii="Consolas" w:hAnsi="Consolas" w:cs="Consolas"/>
+          <w:sz w:val="24"/>
+          <w:szCs w:val="24"/>
+        </w:rPr>
+        <w:tab/>
+        <w:t>public static void main(String[] args) {</w:t>
+      </w:r>
+    </w:p>
+    <w:p>
+      <w:pPr>
+        <w:autoSpaceDE w:val="0"/>
+        <w:autoSpaceDN w:val="0"/>
+        <w:adjustRightInd w:val="0"/>
+        <w:spacing w:after="0" w:line="240" w:lineRule="auto"/>
+        <w:rPr>
+          <w:rFonts w:ascii="Consolas" w:hAnsi="Consolas" w:cs="Consolas"/>
+          <w:sz w:val="24"/>
+          <w:szCs w:val="24"/>
+        </w:rPr>
+      </w:pPr>
+      <w:r>
+        <w:rPr>
+          <w:rFonts w:ascii="Consolas" w:hAnsi="Consolas" w:cs="Consolas"/>
+          <w:sz w:val="24"/>
+          <w:szCs w:val="24"/>
+        </w:rPr>
+        <w:tab/>
+      </w:r>
+      <w:r>
+        <w:rPr>
+          <w:rFonts w:ascii="Consolas" w:hAnsi="Consolas" w:cs="Consolas"/>
+          <w:sz w:val="24"/>
+          <w:szCs w:val="24"/>
+        </w:rPr>
+        <w:tab/>
+        <w:t xml:space="preserve">// </w:t>
+      </w:r>
+      <w:r>
+        <w:rPr>
+          <w:rFonts w:ascii="Consolas" w:hAnsi="Consolas" w:cs="Consolas"/>
+          <w:b/>
+          <w:bCs/>
+          <w:sz w:val="24"/>
+          <w:szCs w:val="24"/>
+        </w:rPr>
+        <w:t>TODO</w:t>
+      </w:r>
+      <w:r>
+        <w:rPr>
+          <w:rFonts w:ascii="Consolas" w:hAnsi="Consolas" w:cs="Consolas"/>
+          <w:sz w:val="24"/>
+          <w:szCs w:val="24"/>
+        </w:rPr>
+        <w:t xml:space="preserve"> Auto-generated method stub</w:t>
+      </w:r>
+    </w:p>
+    <w:p>
+      <w:pPr>
+        <w:autoSpaceDE w:val="0"/>
+        <w:autoSpaceDN w:val="0"/>
+        <w:adjustRightInd w:val="0"/>
+        <w:spacing w:after="0" w:line="240" w:lineRule="auto"/>
+        <w:rPr>
+          <w:rFonts w:ascii="Consolas" w:hAnsi="Consolas" w:cs="Consolas"/>
+          <w:sz w:val="24"/>
+          <w:szCs w:val="24"/>
+        </w:rPr>
+      </w:pPr>
+      <w:r>
+        <w:rPr>
+          <w:rFonts w:ascii="Consolas" w:hAnsi="Consolas" w:cs="Consolas"/>
+          <w:sz w:val="24"/>
+          <w:szCs w:val="24"/>
+        </w:rPr>
+        <w:t>RestAssured.</w:t>
+      </w:r>
+      <w:r>
+        <w:rPr>
+          <w:rFonts w:ascii="Consolas" w:hAnsi="Consolas" w:cs="Consolas"/>
+          <w:i/>
+          <w:iCs/>
+          <w:sz w:val="24"/>
+          <w:szCs w:val="24"/>
+        </w:rPr>
+        <w:t>baseURI</w:t>
+      </w:r>
+      <w:r>
+        <w:rPr>
+          <w:rFonts w:ascii="Consolas" w:hAnsi="Consolas" w:cs="Consolas"/>
+          <w:sz w:val="24"/>
+          <w:szCs w:val="24"/>
+        </w:rPr>
+        <w:t>="https://rahulshettyacademy.com";</w:t>
+      </w:r>
+    </w:p>
+    <w:p>
+      <w:pPr>
+        <w:autoSpaceDE w:val="0"/>
+        <w:autoSpaceDN w:val="0"/>
+        <w:adjustRightInd w:val="0"/>
+        <w:spacing w:after="0" w:line="240" w:lineRule="auto"/>
+        <w:rPr>
+          <w:rFonts w:ascii="Consolas" w:hAnsi="Consolas" w:cs="Consolas"/>
+          <w:sz w:val="24"/>
+          <w:szCs w:val="24"/>
+        </w:rPr>
+      </w:pPr>
+    </w:p>
+    <w:p>
+      <w:pPr>
+        <w:autoSpaceDE w:val="0"/>
+        <w:autoSpaceDN w:val="0"/>
+        <w:adjustRightInd w:val="0"/>
+        <w:spacing w:after="0" w:line="240" w:lineRule="auto"/>
+        <w:rPr>
+          <w:rFonts w:ascii="Consolas" w:hAnsi="Consolas" w:cs="Consolas"/>
+          <w:sz w:val="24"/>
+          <w:szCs w:val="24"/>
+        </w:rPr>
+      </w:pPr>
+      <w:r>
+        <w:rPr>
+          <w:rFonts w:ascii="Consolas" w:hAnsi="Consolas" w:cs="Consolas"/>
+          <w:sz w:val="24"/>
+          <w:szCs w:val="24"/>
+        </w:rPr>
+        <w:t>AddPlace p =new AddPlace();</w:t>
+      </w:r>
+    </w:p>
+    <w:p>
+      <w:pPr>
+        <w:autoSpaceDE w:val="0"/>
+        <w:autoSpaceDN w:val="0"/>
+        <w:adjustRightInd w:val="0"/>
+        <w:spacing w:after="0" w:line="240" w:lineRule="auto"/>
+        <w:rPr>
+          <w:rFonts w:ascii="Consolas" w:hAnsi="Consolas" w:cs="Consolas"/>
+          <w:sz w:val="24"/>
+          <w:szCs w:val="24"/>
+        </w:rPr>
+      </w:pPr>
+      <w:r>
+        <w:rPr>
+          <w:rFonts w:ascii="Consolas" w:hAnsi="Consolas" w:cs="Consolas"/>
+          <w:sz w:val="24"/>
+          <w:szCs w:val="24"/>
+        </w:rPr>
+        <w:t>p.setAccuracy(50);</w:t>
+      </w:r>
+    </w:p>
+    <w:p>
+      <w:pPr>
+        <w:autoSpaceDE w:val="0"/>
+        <w:autoSpaceDN w:val="0"/>
+        <w:adjustRightInd w:val="0"/>
+        <w:spacing w:after="0" w:line="240" w:lineRule="auto"/>
+        <w:rPr>
+          <w:rFonts w:ascii="Consolas" w:hAnsi="Consolas" w:cs="Consolas"/>
+          <w:sz w:val="24"/>
+          <w:szCs w:val="24"/>
+        </w:rPr>
+      </w:pPr>
+      <w:r>
+        <w:rPr>
+          <w:rFonts w:ascii="Consolas" w:hAnsi="Consolas" w:cs="Consolas"/>
+          <w:sz w:val="24"/>
+          <w:szCs w:val="24"/>
+        </w:rPr>
+        <w:t>p.setAddress("29, side layout, cohen 09");</w:t>
+      </w:r>
+    </w:p>
+    <w:p>
+      <w:pPr>
+        <w:autoSpaceDE w:val="0"/>
+        <w:autoSpaceDN w:val="0"/>
+        <w:adjustRightInd w:val="0"/>
+        <w:spacing w:after="0" w:line="240" w:lineRule="auto"/>
+        <w:rPr>
+          <w:rFonts w:ascii="Consolas" w:hAnsi="Consolas" w:cs="Consolas"/>
+          <w:sz w:val="24"/>
+          <w:szCs w:val="24"/>
+        </w:rPr>
+      </w:pPr>
+      <w:r>
+        <w:rPr>
+          <w:rFonts w:ascii="Consolas" w:hAnsi="Consolas" w:cs="Consolas"/>
+          <w:sz w:val="24"/>
+          <w:szCs w:val="24"/>
+        </w:rPr>
+        <w:t>p.setLanguage("French-IN");</w:t>
+      </w:r>
+    </w:p>
+    <w:p>
+      <w:pPr>
+        <w:autoSpaceDE w:val="0"/>
+        <w:autoSpaceDN w:val="0"/>
+        <w:adjustRightInd w:val="0"/>
+        <w:spacing w:after="0" w:line="240" w:lineRule="auto"/>
+        <w:rPr>
+          <w:rFonts w:ascii="Consolas" w:hAnsi="Consolas" w:cs="Consolas"/>
+          <w:sz w:val="24"/>
+          <w:szCs w:val="24"/>
+        </w:rPr>
+      </w:pPr>
+      <w:r>
+        <w:rPr>
+          <w:rFonts w:ascii="Consolas" w:hAnsi="Consolas" w:cs="Consolas"/>
+          <w:sz w:val="24"/>
+          <w:szCs w:val="24"/>
+        </w:rPr>
+        <w:t>p.setPhone_number("(+91) 983 893 3937");</w:t>
+      </w:r>
+    </w:p>
+    <w:p>
+      <w:pPr>
+        <w:autoSpaceDE w:val="0"/>
+        <w:autoSpaceDN w:val="0"/>
+        <w:adjustRightInd w:val="0"/>
+        <w:spacing w:after="0" w:line="240" w:lineRule="auto"/>
+        <w:rPr>
+          <w:rFonts w:ascii="Consolas" w:hAnsi="Consolas" w:cs="Consolas"/>
+          <w:sz w:val="24"/>
+          <w:szCs w:val="24"/>
+        </w:rPr>
+      </w:pPr>
+      <w:r>
+        <w:rPr>
+          <w:rFonts w:ascii="Consolas" w:hAnsi="Consolas" w:cs="Consolas"/>
+          <w:sz w:val="24"/>
+          <w:szCs w:val="24"/>
+        </w:rPr>
+        <w:t>p.setWebsite("https://rahulshettyacademy.com");</w:t>
+      </w:r>
+    </w:p>
+    <w:p>
+      <w:pPr>
+        <w:autoSpaceDE w:val="0"/>
+        <w:autoSpaceDN w:val="0"/>
+        <w:adjustRightInd w:val="0"/>
+        <w:spacing w:after="0" w:line="240" w:lineRule="auto"/>
+        <w:rPr>
+          <w:rFonts w:ascii="Consolas" w:hAnsi="Consolas" w:cs="Consolas"/>
+          <w:sz w:val="24"/>
+          <w:szCs w:val="24"/>
+        </w:rPr>
+      </w:pPr>
+      <w:r>
+        <w:rPr>
+          <w:rFonts w:ascii="Consolas" w:hAnsi="Consolas" w:cs="Consolas"/>
+          <w:sz w:val="24"/>
+          <w:szCs w:val="24"/>
+        </w:rPr>
+        <w:t>p.setName("Frontline house");</w:t>
+      </w:r>
+    </w:p>
+    <w:p>
+      <w:pPr>
+        <w:autoSpaceDE w:val="0"/>
+        <w:autoSpaceDN w:val="0"/>
+        <w:adjustRightInd w:val="0"/>
+        <w:spacing w:after="0" w:line="240" w:lineRule="auto"/>
+        <w:rPr>
+          <w:rFonts w:ascii="Consolas" w:hAnsi="Consolas" w:cs="Consolas"/>
+          <w:sz w:val="24"/>
+          <w:szCs w:val="24"/>
+        </w:rPr>
+      </w:pPr>
+      <w:r>
+        <w:rPr>
+          <w:rFonts w:ascii="Consolas" w:hAnsi="Consolas" w:cs="Consolas"/>
+          <w:sz w:val="24"/>
+          <w:szCs w:val="24"/>
+        </w:rPr>
+        <w:t>List&lt;String&gt; myList =new ArrayList&lt;String&gt;();</w:t>
+      </w:r>
+    </w:p>
+    <w:p>
+      <w:pPr>
+        <w:autoSpaceDE w:val="0"/>
+        <w:autoSpaceDN w:val="0"/>
+        <w:adjustRightInd w:val="0"/>
+        <w:spacing w:after="0" w:line="240" w:lineRule="auto"/>
+        <w:rPr>
+          <w:rFonts w:ascii="Consolas" w:hAnsi="Consolas" w:cs="Consolas"/>
+          <w:sz w:val="24"/>
+          <w:szCs w:val="24"/>
+        </w:rPr>
+      </w:pPr>
+      <w:r>
+        <w:rPr>
+          <w:rFonts w:ascii="Consolas" w:hAnsi="Consolas" w:cs="Consolas"/>
+          <w:sz w:val="24"/>
+          <w:szCs w:val="24"/>
+        </w:rPr>
+        <w:t>myList.add("shoe park");</w:t>
+      </w:r>
+    </w:p>
+    <w:p>
+      <w:pPr>
+        <w:autoSpaceDE w:val="0"/>
+        <w:autoSpaceDN w:val="0"/>
+        <w:adjustRightInd w:val="0"/>
+        <w:spacing w:after="0" w:line="240" w:lineRule="auto"/>
+        <w:rPr>
+          <w:rFonts w:ascii="Consolas" w:hAnsi="Consolas" w:cs="Consolas"/>
+          <w:sz w:val="24"/>
+          <w:szCs w:val="24"/>
+        </w:rPr>
+      </w:pPr>
+      <w:r>
+        <w:rPr>
+          <w:rFonts w:ascii="Consolas" w:hAnsi="Consolas" w:cs="Consolas"/>
+          <w:sz w:val="24"/>
+          <w:szCs w:val="24"/>
+        </w:rPr>
+        <w:t>myList.add("shop");</w:t>
+      </w:r>
+    </w:p>
+    <w:p>
+      <w:pPr>
+        <w:autoSpaceDE w:val="0"/>
+        <w:autoSpaceDN w:val="0"/>
+        <w:adjustRightInd w:val="0"/>
+        <w:spacing w:after="0" w:line="240" w:lineRule="auto"/>
+        <w:rPr>
+          <w:rFonts w:ascii="Consolas" w:hAnsi="Consolas" w:cs="Consolas"/>
+          <w:sz w:val="24"/>
+          <w:szCs w:val="24"/>
+        </w:rPr>
+      </w:pPr>
+    </w:p>
+    <w:p>
+      <w:pPr>
+        <w:autoSpaceDE w:val="0"/>
+        <w:autoSpaceDN w:val="0"/>
+        <w:adjustRightInd w:val="0"/>
+        <w:spacing w:after="0" w:line="240" w:lineRule="auto"/>
+        <w:rPr>
+          <w:rFonts w:ascii="Consolas" w:hAnsi="Consolas" w:cs="Consolas"/>
+          <w:sz w:val="24"/>
+          <w:szCs w:val="24"/>
+        </w:rPr>
+      </w:pPr>
+      <w:r>
+        <w:rPr>
+          <w:rFonts w:ascii="Consolas" w:hAnsi="Consolas" w:cs="Consolas"/>
+          <w:sz w:val="24"/>
+          <w:szCs w:val="24"/>
+        </w:rPr>
+        <w:t>p.setTypes(myList);</w:t>
+      </w:r>
+    </w:p>
+    <w:p>
+      <w:pPr>
+        <w:autoSpaceDE w:val="0"/>
+        <w:autoSpaceDN w:val="0"/>
+        <w:adjustRightInd w:val="0"/>
+        <w:spacing w:after="0" w:line="240" w:lineRule="auto"/>
+        <w:rPr>
+          <w:rFonts w:ascii="Consolas" w:hAnsi="Consolas" w:cs="Consolas"/>
+          <w:sz w:val="24"/>
+          <w:szCs w:val="24"/>
+        </w:rPr>
+      </w:pPr>
+      <w:r>
+        <w:rPr>
+          <w:rFonts w:ascii="Consolas" w:hAnsi="Consolas" w:cs="Consolas"/>
+          <w:sz w:val="24"/>
+          <w:szCs w:val="24"/>
+        </w:rPr>
+        <w:t>Location l =new Location();</w:t>
+      </w:r>
+    </w:p>
+    <w:p>
+      <w:pPr>
+        <w:autoSpaceDE w:val="0"/>
+        <w:autoSpaceDN w:val="0"/>
+        <w:adjustRightInd w:val="0"/>
+        <w:spacing w:after="0" w:line="240" w:lineRule="auto"/>
+        <w:rPr>
+          <w:rFonts w:ascii="Consolas" w:hAnsi="Consolas" w:cs="Consolas"/>
+          <w:sz w:val="24"/>
+          <w:szCs w:val="24"/>
+        </w:rPr>
+      </w:pPr>
+      <w:r>
+        <w:rPr>
+          <w:rFonts w:ascii="Consolas" w:hAnsi="Consolas" w:cs="Consolas"/>
+          <w:sz w:val="24"/>
+          <w:szCs w:val="24"/>
+        </w:rPr>
+        <w:t>l.setLat(-38.383494);</w:t>
+      </w:r>
+    </w:p>
+    <w:p>
+      <w:pPr>
+        <w:autoSpaceDE w:val="0"/>
+        <w:autoSpaceDN w:val="0"/>
+        <w:adjustRightInd w:val="0"/>
+        <w:spacing w:after="0" w:line="240" w:lineRule="auto"/>
+        <w:rPr>
+          <w:rFonts w:ascii="Consolas" w:hAnsi="Consolas" w:cs="Consolas"/>
+          <w:sz w:val="24"/>
+          <w:szCs w:val="24"/>
+        </w:rPr>
+      </w:pPr>
+      <w:r>
+        <w:rPr>
+          <w:rFonts w:ascii="Consolas" w:hAnsi="Consolas" w:cs="Consolas"/>
+          <w:sz w:val="24"/>
+          <w:szCs w:val="24"/>
+        </w:rPr>
+        <w:t>l.setLng(33.427362);</w:t>
+      </w:r>
+    </w:p>
+    <w:p>
+      <w:pPr>
+        <w:autoSpaceDE w:val="0"/>
+        <w:autoSpaceDN w:val="0"/>
+        <w:adjustRightInd w:val="0"/>
+        <w:spacing w:after="0" w:line="240" w:lineRule="auto"/>
+        <w:rPr>
+          <w:rFonts w:ascii="Consolas" w:hAnsi="Consolas" w:cs="Consolas"/>
+          <w:sz w:val="24"/>
+          <w:szCs w:val="24"/>
+        </w:rPr>
+      </w:pPr>
+      <w:r>
+        <w:rPr>
+          <w:rFonts w:ascii="Consolas" w:hAnsi="Consolas" w:cs="Consolas"/>
+          <w:sz w:val="24"/>
+          <w:szCs w:val="24"/>
+        </w:rPr>
+        <w:t>p.setLocation(l);</w:t>
+      </w:r>
+    </w:p>
+    <w:p>
+      <w:pPr>
+        <w:autoSpaceDE w:val="0"/>
+        <w:autoSpaceDN w:val="0"/>
+        <w:adjustRightInd w:val="0"/>
+        <w:spacing w:after="0" w:line="240" w:lineRule="auto"/>
+        <w:rPr>
+          <w:rFonts w:ascii="Consolas" w:hAnsi="Consolas" w:cs="Consolas"/>
+          <w:sz w:val="24"/>
+          <w:szCs w:val="24"/>
+        </w:rPr>
+      </w:pPr>
+    </w:p>
+    <w:p>
+      <w:pPr>
+        <w:autoSpaceDE w:val="0"/>
+        <w:autoSpaceDN w:val="0"/>
+        <w:adjustRightInd w:val="0"/>
+        <w:spacing w:after="0" w:line="240" w:lineRule="auto"/>
+        <w:rPr>
+          <w:rFonts w:ascii="Consolas" w:hAnsi="Consolas" w:cs="Consolas"/>
+          <w:sz w:val="24"/>
+          <w:szCs w:val="24"/>
+        </w:rPr>
+      </w:pPr>
+      <w:r>
+        <w:rPr>
+          <w:rFonts w:ascii="Consolas" w:hAnsi="Consolas" w:cs="Consolas"/>
+          <w:sz w:val="24"/>
+          <w:szCs w:val="24"/>
+        </w:rPr>
+        <w:lastRenderedPageBreak/>
+        <w:t xml:space="preserve"> RequestSpecification req =new RequestSpecBuilder().setBaseUri("https://rahulshettyacademy.com").addQueryParam("key", "qaclick123")</w:t>
+      </w:r>
+    </w:p>
+    <w:p>
+      <w:pPr>
+        <w:autoSpaceDE w:val="0"/>
+        <w:autoSpaceDN w:val="0"/>
+        <w:adjustRightInd w:val="0"/>
+        <w:spacing w:after="0" w:line="240" w:lineRule="auto"/>
+        <w:rPr>
+          <w:rFonts w:ascii="Consolas" w:hAnsi="Consolas" w:cs="Consolas"/>
+          <w:sz w:val="24"/>
+          <w:szCs w:val="24"/>
+        </w:rPr>
+      </w:pPr>
+      <w:r>
+        <w:rPr>
+          <w:rFonts w:ascii="Consolas" w:hAnsi="Consolas" w:cs="Consolas"/>
+          <w:sz w:val="24"/>
+          <w:szCs w:val="24"/>
+        </w:rPr>
+        <w:t>.setContentType(</w:t>
+      </w:r>
+      <w:r>
+        <w:rPr>
+          <w:rFonts w:ascii="Consolas" w:hAnsi="Consolas" w:cs="Consolas"/>
+          <w:i/>
+          <w:iCs/>
+          <w:sz w:val="24"/>
+          <w:szCs w:val="24"/>
+        </w:rPr>
+        <w:t>ContentType</w:t>
+      </w:r>
+      <w:r>
+        <w:rPr>
+          <w:rFonts w:ascii="Consolas" w:hAnsi="Consolas" w:cs="Consolas"/>
+          <w:sz w:val="24"/>
+          <w:szCs w:val="24"/>
+        </w:rPr>
+        <w:t>.</w:t>
+      </w:r>
+      <w:r>
+        <w:rPr>
+          <w:rFonts w:ascii="Consolas" w:hAnsi="Consolas" w:cs="Consolas"/>
+          <w:b/>
+          <w:bCs/>
+          <w:i/>
+          <w:iCs/>
+          <w:sz w:val="24"/>
+          <w:szCs w:val="24"/>
+        </w:rPr>
+        <w:t>JSON</w:t>
+      </w:r>
+      <w:r>
+        <w:rPr>
+          <w:rFonts w:ascii="Consolas" w:hAnsi="Consolas" w:cs="Consolas"/>
+          <w:sz w:val="24"/>
+          <w:szCs w:val="24"/>
+        </w:rPr>
+        <w:t>).build();</w:t>
+      </w:r>
+    </w:p>
+    <w:p>
+      <w:pPr>
+        <w:autoSpaceDE w:val="0"/>
+        <w:autoSpaceDN w:val="0"/>
+        <w:adjustRightInd w:val="0"/>
+        <w:spacing w:after="0" w:line="240" w:lineRule="auto"/>
+        <w:rPr>
+          <w:rFonts w:ascii="Consolas" w:hAnsi="Consolas" w:cs="Consolas"/>
+          <w:sz w:val="24"/>
+          <w:szCs w:val="24"/>
+        </w:rPr>
+      </w:pPr>
+      <w:r>
+        <w:rPr>
+          <w:rFonts w:ascii="Consolas" w:hAnsi="Consolas" w:cs="Consolas"/>
+          <w:sz w:val="24"/>
+          <w:szCs w:val="24"/>
+        </w:rPr>
+        <w:t xml:space="preserve"> </w:t>
+      </w:r>
+    </w:p>
+    <w:p>
+      <w:pPr>
+        <w:autoSpaceDE w:val="0"/>
+        <w:autoSpaceDN w:val="0"/>
+        <w:adjustRightInd w:val="0"/>
+        <w:spacing w:after="0" w:line="240" w:lineRule="auto"/>
+        <w:rPr>
+          <w:rFonts w:ascii="Consolas" w:hAnsi="Consolas" w:cs="Consolas"/>
+          <w:sz w:val="24"/>
+          <w:szCs w:val="24"/>
+        </w:rPr>
+      </w:pPr>
+      <w:r>
+        <w:rPr>
+          <w:rFonts w:ascii="Consolas" w:hAnsi="Consolas" w:cs="Consolas"/>
+          <w:sz w:val="24"/>
+          <w:szCs w:val="24"/>
+        </w:rPr>
+        <w:t xml:space="preserve"> </w:t>
+      </w:r>
+    </w:p>
+    <w:p>
+      <w:pPr>
+        <w:autoSpaceDE w:val="0"/>
+        <w:autoSpaceDN w:val="0"/>
+        <w:adjustRightInd w:val="0"/>
+        <w:spacing w:after="0" w:line="240" w:lineRule="auto"/>
+        <w:rPr>
+          <w:rFonts w:ascii="Consolas" w:hAnsi="Consolas" w:cs="Consolas"/>
+          <w:sz w:val="24"/>
+          <w:szCs w:val="24"/>
+        </w:rPr>
+      </w:pPr>
+      <w:r>
+        <w:rPr>
+          <w:rFonts w:ascii="Consolas" w:hAnsi="Consolas" w:cs="Consolas"/>
+          <w:sz w:val="24"/>
+          <w:szCs w:val="24"/>
+        </w:rPr>
+        <w:t>ResponseSpecification resspec =new ResponseSpecBuilder().expectStatusCode(200).expectContentType(</w:t>
+      </w:r>
+      <w:r>
+        <w:rPr>
+          <w:rFonts w:ascii="Consolas" w:hAnsi="Consolas" w:cs="Consolas"/>
+          <w:i/>
+          <w:iCs/>
+          <w:sz w:val="24"/>
+          <w:szCs w:val="24"/>
+        </w:rPr>
+        <w:t>ContentType</w:t>
+      </w:r>
+      <w:r>
+        <w:rPr>
+          <w:rFonts w:ascii="Consolas" w:hAnsi="Consolas" w:cs="Consolas"/>
+          <w:sz w:val="24"/>
+          <w:szCs w:val="24"/>
+        </w:rPr>
+        <w:t>.</w:t>
+      </w:r>
+      <w:r>
+        <w:rPr>
+          <w:rFonts w:ascii="Consolas" w:hAnsi="Consolas" w:cs="Consolas"/>
+          <w:b/>
+          <w:bCs/>
+          <w:i/>
+          <w:iCs/>
+          <w:sz w:val="24"/>
+          <w:szCs w:val="24"/>
+        </w:rPr>
+        <w:t>JSON</w:t>
+      </w:r>
+      <w:r>
+        <w:rPr>
+          <w:rFonts w:ascii="Consolas" w:hAnsi="Consolas" w:cs="Consolas"/>
+          <w:sz w:val="24"/>
+          <w:szCs w:val="24"/>
+        </w:rPr>
+        <w:t>).build();</w:t>
+      </w:r>
+    </w:p>
+    <w:p>
+      <w:pPr>
+        <w:autoSpaceDE w:val="0"/>
+        <w:autoSpaceDN w:val="0"/>
+        <w:adjustRightInd w:val="0"/>
+        <w:spacing w:after="0" w:line="240" w:lineRule="auto"/>
+        <w:rPr>
+          <w:rFonts w:ascii="Consolas" w:hAnsi="Consolas" w:cs="Consolas"/>
+          <w:sz w:val="24"/>
+          <w:szCs w:val="24"/>
+        </w:rPr>
+      </w:pPr>
+      <w:r>
+        <w:rPr>
+          <w:rFonts w:ascii="Consolas" w:hAnsi="Consolas" w:cs="Consolas"/>
+          <w:sz w:val="24"/>
+          <w:szCs w:val="24"/>
+        </w:rPr>
+        <w:t>RequestSpecification res=</w:t>
+      </w:r>
+      <w:r>
+        <w:rPr>
+          <w:rFonts w:ascii="Consolas" w:hAnsi="Consolas" w:cs="Consolas"/>
+          <w:i/>
+          <w:iCs/>
+          <w:sz w:val="24"/>
+          <w:szCs w:val="24"/>
+        </w:rPr>
+        <w:t>given</w:t>
+      </w:r>
+      <w:r>
+        <w:rPr>
+          <w:rFonts w:ascii="Consolas" w:hAnsi="Consolas" w:cs="Consolas"/>
+          <w:sz w:val="24"/>
+          <w:szCs w:val="24"/>
+        </w:rPr>
+        <w:t>().spec(req)</w:t>
+      </w:r>
+    </w:p>
+    <w:p>
+      <w:pPr>
+        <w:autoSpaceDE w:val="0"/>
+        <w:autoSpaceDN w:val="0"/>
+        <w:adjustRightInd w:val="0"/>
+        <w:spacing w:after="0" w:line="240" w:lineRule="auto"/>
+        <w:rPr>
+          <w:rFonts w:ascii="Consolas" w:hAnsi="Consolas" w:cs="Consolas"/>
+          <w:sz w:val="24"/>
+          <w:szCs w:val="24"/>
+        </w:rPr>
+      </w:pPr>
+      <w:r>
+        <w:rPr>
+          <w:rFonts w:ascii="Consolas" w:hAnsi="Consolas" w:cs="Consolas"/>
+          <w:sz w:val="24"/>
+          <w:szCs w:val="24"/>
+        </w:rPr>
+        <w:t>.body(p);</w:t>
+      </w:r>
+    </w:p>
+    <w:p>
+      <w:pPr>
+        <w:autoSpaceDE w:val="0"/>
+        <w:autoSpaceDN w:val="0"/>
+        <w:adjustRightInd w:val="0"/>
+        <w:spacing w:after="0" w:line="240" w:lineRule="auto"/>
+        <w:rPr>
+          <w:rFonts w:ascii="Consolas" w:hAnsi="Consolas" w:cs="Consolas"/>
+          <w:sz w:val="24"/>
+          <w:szCs w:val="24"/>
+        </w:rPr>
+      </w:pPr>
+    </w:p>
+    <w:p>
+      <w:pPr>
+        <w:autoSpaceDE w:val="0"/>
+        <w:autoSpaceDN w:val="0"/>
+        <w:adjustRightInd w:val="0"/>
+        <w:spacing w:after="0" w:line="240" w:lineRule="auto"/>
+        <w:rPr>
+          <w:rFonts w:ascii="Consolas" w:hAnsi="Consolas" w:cs="Consolas"/>
+          <w:sz w:val="24"/>
+          <w:szCs w:val="24"/>
+        </w:rPr>
+      </w:pPr>
+      <w:r>
+        <w:rPr>
+          <w:rFonts w:ascii="Consolas" w:hAnsi="Consolas" w:cs="Consolas"/>
+          <w:sz w:val="24"/>
+          <w:szCs w:val="24"/>
+        </w:rPr>
+        <w:t>Response response =res.when().post("/maps/api/place/add/json").</w:t>
+      </w:r>
+    </w:p>
+    <w:p>
+      <w:pPr>
+        <w:autoSpaceDE w:val="0"/>
+        <w:autoSpaceDN w:val="0"/>
+        <w:adjustRightInd w:val="0"/>
+        <w:spacing w:after="0" w:line="240" w:lineRule="auto"/>
+        <w:rPr>
+          <w:rFonts w:ascii="Consolas" w:hAnsi="Consolas" w:cs="Consolas"/>
+          <w:sz w:val="24"/>
+          <w:szCs w:val="24"/>
+        </w:rPr>
+      </w:pPr>
+      <w:r>
+        <w:rPr>
+          <w:rFonts w:ascii="Consolas" w:hAnsi="Consolas" w:cs="Consolas"/>
+          <w:sz w:val="24"/>
+          <w:szCs w:val="24"/>
+        </w:rPr>
+        <w:t>then().spec(resspec).extract().response();</w:t>
+      </w:r>
+    </w:p>
+    <w:p>
+      <w:pPr>
+        <w:autoSpaceDE w:val="0"/>
+        <w:autoSpaceDN w:val="0"/>
+        <w:adjustRightInd w:val="0"/>
+        <w:spacing w:after="0" w:line="240" w:lineRule="auto"/>
+        <w:rPr>
+          <w:rFonts w:ascii="Consolas" w:hAnsi="Consolas" w:cs="Consolas"/>
+          <w:sz w:val="24"/>
+          <w:szCs w:val="24"/>
+        </w:rPr>
+      </w:pPr>
+    </w:p>
+    <w:p>
+      <w:pPr>
+        <w:autoSpaceDE w:val="0"/>
+        <w:autoSpaceDN w:val="0"/>
+        <w:adjustRightInd w:val="0"/>
+        <w:spacing w:after="0" w:line="240" w:lineRule="auto"/>
+        <w:rPr>
+          <w:rFonts w:ascii="Consolas" w:hAnsi="Consolas" w:cs="Consolas"/>
+          <w:sz w:val="24"/>
+          <w:szCs w:val="24"/>
+        </w:rPr>
+      </w:pPr>
+      <w:r>
+        <w:rPr>
+          <w:rFonts w:ascii="Consolas" w:hAnsi="Consolas" w:cs="Consolas"/>
+          <w:sz w:val="24"/>
+          <w:szCs w:val="24"/>
+        </w:rPr>
+        <w:t>String responseString=response.asString();</w:t>
+      </w:r>
+    </w:p>
+    <w:p>
+      <w:pPr>
+        <w:autoSpaceDE w:val="0"/>
+        <w:autoSpaceDN w:val="0"/>
+        <w:adjustRightInd w:val="0"/>
+        <w:spacing w:after="0" w:line="240" w:lineRule="auto"/>
+        <w:rPr>
+          <w:rFonts w:ascii="Consolas" w:hAnsi="Consolas" w:cs="Consolas"/>
+          <w:sz w:val="24"/>
+          <w:szCs w:val="24"/>
+        </w:rPr>
+      </w:pPr>
+      <w:r>
+        <w:rPr>
+          <w:rFonts w:ascii="Consolas" w:hAnsi="Consolas" w:cs="Consolas"/>
+          <w:sz w:val="24"/>
+          <w:szCs w:val="24"/>
+        </w:rPr>
+        <w:t>System.</w:t>
+      </w:r>
+      <w:r>
+        <w:rPr>
+          <w:rFonts w:ascii="Consolas" w:hAnsi="Consolas" w:cs="Consolas"/>
+          <w:b/>
+          <w:bCs/>
+          <w:i/>
+          <w:iCs/>
+          <w:sz w:val="24"/>
+          <w:szCs w:val="24"/>
+        </w:rPr>
+        <w:t>out</w:t>
+      </w:r>
+      <w:r>
+        <w:rPr>
+          <w:rFonts w:ascii="Consolas" w:hAnsi="Consolas" w:cs="Consolas"/>
+          <w:sz w:val="24"/>
+          <w:szCs w:val="24"/>
+        </w:rPr>
+        <w:t>.println(responseString);</w:t>
+      </w:r>
+    </w:p>
+    <w:p>
+      <w:pPr>
+        <w:autoSpaceDE w:val="0"/>
+        <w:autoSpaceDN w:val="0"/>
+        <w:adjustRightInd w:val="0"/>
+        <w:spacing w:after="0" w:line="240" w:lineRule="auto"/>
+        <w:rPr>
+          <w:rFonts w:ascii="Consolas" w:hAnsi="Consolas" w:cs="Consolas"/>
+          <w:sz w:val="24"/>
+          <w:szCs w:val="24"/>
+        </w:rPr>
+      </w:pPr>
+    </w:p>
+    <w:p>
+      <w:pPr>
+        <w:autoSpaceDE w:val="0"/>
+        <w:autoSpaceDN w:val="0"/>
+        <w:adjustRightInd w:val="0"/>
+        <w:spacing w:after="0" w:line="240" w:lineRule="auto"/>
+        <w:rPr>
+          <w:rFonts w:ascii="Consolas" w:hAnsi="Consolas" w:cs="Consolas"/>
+          <w:sz w:val="24"/>
+          <w:szCs w:val="24"/>
+        </w:rPr>
+      </w:pPr>
+      <w:r>
+        <w:rPr>
+          <w:rFonts w:ascii="Consolas" w:hAnsi="Consolas" w:cs="Consolas"/>
+          <w:sz w:val="24"/>
+          <w:szCs w:val="24"/>
+        </w:rPr>
+        <w:tab/>
         <w:t>}</w:t>
       </w:r>
     </w:p>
     <w:p>
-      <w:r>
-        <w:rPr>
-          <w:rFonts w:ascii="Consolas" w:hAnsi="Consolas" w:cs="Consolas"/>
-          <w:color w:val="F9FAF4"/>
+      <w:pPr>
+        <w:autoSpaceDE w:val="0"/>
+        <w:autoSpaceDN w:val="0"/>
+        <w:adjustRightInd w:val="0"/>
+        <w:spacing w:after="0" w:line="240" w:lineRule="auto"/>
+        <w:rPr>
+          <w:rFonts w:ascii="Consolas" w:hAnsi="Consolas" w:cs="Consolas"/>
+          <w:sz w:val="24"/>
+          <w:szCs w:val="24"/>
+        </w:rPr>
+      </w:pPr>
+    </w:p>
+    <w:p>
+      <w:pPr>
+        <w:autoSpaceDE w:val="0"/>
+        <w:autoSpaceDN w:val="0"/>
+        <w:adjustRightInd w:val="0"/>
+        <w:spacing w:after="0" w:line="240" w:lineRule="auto"/>
+        <w:rPr>
+          <w:rFonts w:ascii="Consolas" w:hAnsi="Consolas" w:cs="Consolas"/>
+          <w:sz w:val="24"/>
+          <w:szCs w:val="24"/>
+        </w:rPr>
+      </w:pPr>
+      <w:r>
+        <w:rPr>
+          <w:rFonts w:ascii="Consolas" w:hAnsi="Consolas" w:cs="Consolas"/>
           <w:sz w:val="24"/>
           <w:szCs w:val="24"/>
         </w:rPr>
         <w:t>}</w:t>
       </w:r>
+    </w:p>
+    <w:p/>
+    <w:p>
+      <w:r>
+        <w:t>OUTPUT:</w:t>
+      </w:r>
+    </w:p>
+    <w:p>
+      <w:pPr>
+        <w:autoSpaceDE w:val="0"/>
+        <w:autoSpaceDN w:val="0"/>
+        <w:adjustRightInd w:val="0"/>
+        <w:spacing w:after="0" w:line="240" w:lineRule="auto"/>
+        <w:rPr>
+          <w:rFonts w:ascii="Consolas" w:hAnsi="Consolas" w:cs="Consolas"/>
+          <w:sz w:val="24"/>
+          <w:szCs w:val="24"/>
+        </w:rPr>
+      </w:pPr>
+      <w:r>
+        <w:rPr>
+          <w:rFonts w:ascii="Consolas" w:hAnsi="Consolas" w:cs="Consolas"/>
+          <w:sz w:val="24"/>
+          <w:szCs w:val="24"/>
+        </w:rPr>
+        <w:t>{"status":"OK","place_id":"462f4ec95535f175abd9638d0b20901c","scope":"APP","reference":"cfedb00c65bb68ef0b55c6f6da495b69cfedb00c65bb68ef0b55c6f6da495b69","id":"cfedb00c65bb68ef0b55c6f6da495b69"}</w:t>
+      </w:r>
+    </w:p>
+    <w:p/>
+    <w:p>
+      <w:pPr>
+        <w:pStyle w:val="Heading1"/>
+        <w:numPr>
+          <w:ilvl w:val="0"/>
+          <w:numId w:val="1"/>
+        </w:numPr>
+      </w:pPr>
     </w:p>
     <w:sectPr>
       <w:pgSz w:w="12240" w:h="15840"/>

</xml_diff>